<commit_message>
Checkin in task 2 checkpoint
</commit_message>
<xml_diff>
--- a/Task 2/Introduction to Systems Thinking - D372 - Shawn Watts - Task 2.docx
+++ b/Task 2/Introduction to Systems Thinking - D372 - Shawn Watts - Task 2.docx
@@ -223,6 +223,30 @@
         </w:drawing>
       </w:r>
     </w:p>
+    <w:p/>
+    <w:p>
+      <w:hyperlink r:id="rId5" w:history="1">
+        <w:r>
+          <w:rPr>
+            <w:rStyle w:val="Hyperlink"/>
+          </w:rPr>
+          <w:t>https://ncase.me/loopy/v1.1/?data=[[[1,591,356,1,%22Homelessness%22,4],[2,857,363,0.16,%22shelter%22,5],[3,695,610,0,%22Public%2520Support%22,0]],[[2,1,94,-1,0],[1,2,89,1,0],[2,3,66,1,0],[3,1,65,1,0]],[],3%5D</w:t>
+        </w:r>
+      </w:hyperlink>
+    </w:p>
+    <w:p/>
+    <w:p>
+      <w:hyperlink r:id="rId6" w:history="1">
+        <w:r>
+          <w:rPr>
+            <w:rStyle w:val="Hyperlink"/>
+          </w:rPr>
+          <w:t>https://ncase.me/loopy/v1.1/?data=[[[1,591,356,0,%22Homeless%2520Growth%22,4],[2,593,515,0,%22Public%2520Housing%22,5],[3,606,163,0,%22Shelters%22,0],[4,875,347,0.5,%22Public%2520Support%22,3]],[[2,1,94,-1,0],[1,2,89,1,0],[1,3,106,1,0],[3,1,121,-1,0],[3,4,104,-1,0],[4,2,76,-1,0]],[],4%5D</w:t>
+        </w:r>
+      </w:hyperlink>
+    </w:p>
+    <w:p/>
+    <w:p/>
     <w:sectPr>
       <w:pgSz w:w="12240" w:h="15840"/>
       <w:pgMar w:top="1440" w:right="1440" w:bottom="1440" w:left="1440" w:header="720" w:footer="720" w:gutter="0"/>
@@ -1155,6 +1179,29 @@
       <w:spacing w:val="5"/>
     </w:rPr>
   </w:style>
+  <w:style w:type="character" w:styleId="Hyperlink">
+    <w:name w:val="Hyperlink"/>
+    <w:basedOn w:val="DefaultParagraphFont"/>
+    <w:uiPriority w:val="99"/>
+    <w:unhideWhenUsed/>
+    <w:rsid w:val="00B76B02"/>
+    <w:rPr>
+      <w:color w:val="467886" w:themeColor="hyperlink"/>
+      <w:u w:val="single"/>
+    </w:rPr>
+  </w:style>
+  <w:style w:type="character" w:styleId="UnresolvedMention">
+    <w:name w:val="Unresolved Mention"/>
+    <w:basedOn w:val="DefaultParagraphFont"/>
+    <w:uiPriority w:val="99"/>
+    <w:semiHidden/>
+    <w:unhideWhenUsed/>
+    <w:rsid w:val="00B76B02"/>
+    <w:rPr>
+      <w:color w:val="605E5C"/>
+      <w:shd w:val="clear" w:color="auto" w:fill="E1DFDD"/>
+    </w:rPr>
+  </w:style>
 </w:styles>
 </file>
 

</xml_diff>

<commit_message>
Checking in Task 2
</commit_message>
<xml_diff>
--- a/Task 2/Introduction to Systems Thinking - D372 - Shawn Watts - Task 2.docx
+++ b/Task 2/Introduction to Systems Thinking - D372 - Shawn Watts - Task 2.docx
@@ -180,6 +180,16 @@
       </w:r>
     </w:p>
     <w:p>
+      <w:pPr>
+        <w:pStyle w:val="ListParagraph"/>
+        <w:spacing w:line="360" w:lineRule="auto"/>
+        <w:ind w:left="0"/>
+        <w:rPr>
+          <w:rFonts w:ascii="Arial" w:hAnsi="Arial" w:cs="Arial"/>
+          <w:sz w:val="24"/>
+          <w:szCs w:val="24"/>
+        </w:rPr>
+      </w:pPr>
       <w:r>
         <w:rPr>
           <w:noProof/>
@@ -187,10 +197,18 @@
         </w:rPr>
         <w:lastRenderedPageBreak/>
         <w:drawing>
-          <wp:inline distT="0" distB="0" distL="0" distR="0" wp14:anchorId="15BBC28C" wp14:editId="73634CD1">
-            <wp:extent cx="5943600" cy="1725930"/>
-            <wp:effectExtent l="0" t="0" r="0" b="7620"/>
-            <wp:docPr id="481901905" name="Picture 1" descr="A close-up of a text&#10;&#10;Description automatically generated"/>
+          <wp:anchor distT="0" distB="0" distL="114300" distR="114300" simplePos="0" relativeHeight="251658240" behindDoc="0" locked="0" layoutInCell="1" allowOverlap="1" wp14:anchorId="5DC72DB4" wp14:editId="3BCB8434">
+            <wp:simplePos x="0" y="0"/>
+            <wp:positionH relativeFrom="margin">
+              <wp:align>left</wp:align>
+            </wp:positionH>
+            <wp:positionV relativeFrom="paragraph">
+              <wp:posOffset>0</wp:posOffset>
+            </wp:positionV>
+            <wp:extent cx="3886200" cy="6000750"/>
+            <wp:effectExtent l="0" t="0" r="0" b="0"/>
+            <wp:wrapSquare wrapText="bothSides"/>
+            <wp:docPr id="1316686348" name="Picture 1" descr="A diagram of a diagram&#10;&#10;Description automatically generated"/>
             <wp:cNvGraphicFramePr>
               <a:graphicFrameLocks xmlns:a="http://schemas.openxmlformats.org/drawingml/2006/main" noChangeAspect="1"/>
             </wp:cNvGraphicFramePr>
@@ -198,11 +216,17 @@
               <a:graphicData uri="http://schemas.openxmlformats.org/drawingml/2006/picture">
                 <pic:pic xmlns:pic="http://schemas.openxmlformats.org/drawingml/2006/picture">
                   <pic:nvPicPr>
-                    <pic:cNvPr id="481901905" name="Picture 1" descr="A close-up of a text&#10;&#10;Description automatically generated"/>
+                    <pic:cNvPr id="1316686348" name="Picture 1" descr="A diagram of a diagram&#10;&#10;Description automatically generated"/>
                     <pic:cNvPicPr/>
                   </pic:nvPicPr>
                   <pic:blipFill>
-                    <a:blip r:embed="rId4"/>
+                    <a:blip r:embed="rId5">
+                      <a:extLst>
+                        <a:ext uri="{28A0092B-C50C-407E-A947-70E740481C1C}">
+                          <a14:useLocalDpi xmlns:a14="http://schemas.microsoft.com/office/drawing/2010/main" val="0"/>
+                        </a:ext>
+                      </a:extLst>
+                    </a:blip>
                     <a:stretch>
                       <a:fillRect/>
                     </a:stretch>
@@ -210,7 +234,7 @@
                   <pic:spPr>
                     <a:xfrm>
                       <a:off x="0" y="0"/>
-                      <a:ext cx="5943600" cy="1725930"/>
+                      <a:ext cx="3886200" cy="6000750"/>
                     </a:xfrm>
                     <a:prstGeom prst="rect">
                       <a:avLst/>
@@ -219,34 +243,789 @@
                 </pic:pic>
               </a:graphicData>
             </a:graphic>
-          </wp:inline>
+            <wp14:sizeRelH relativeFrom="margin">
+              <wp14:pctWidth>0</wp14:pctWidth>
+            </wp14:sizeRelH>
+            <wp14:sizeRelV relativeFrom="margin">
+              <wp14:pctHeight>0</wp14:pctHeight>
+            </wp14:sizeRelV>
+          </wp:anchor>
         </w:drawing>
       </w:r>
-    </w:p>
-    <w:p/>
-    <w:p>
-      <w:hyperlink r:id="rId5" w:history="1">
-        <w:r>
-          <w:rPr>
-            <w:rStyle w:val="Hyperlink"/>
-          </w:rPr>
-          <w:t>https://ncase.me/loopy/v1.1/?data=[[[1,591,356,1,%22Homelessness%22,4],[2,857,363,0.16,%22shelter%22,5],[3,695,610,0,%22Public%2520Support%22,0]],[[2,1,94,-1,0],[1,2,89,1,0],[2,3,66,1,0],[3,1,65,1,0]],[],3%5D</w:t>
-        </w:r>
-      </w:hyperlink>
-    </w:p>
-    <w:p/>
+      <w:r>
+        <w:rPr>
+          <w:rFonts w:ascii="Arial" w:hAnsi="Arial" w:cs="Arial"/>
+          <w:b/>
+          <w:bCs/>
+          <w:sz w:val="24"/>
+          <w:szCs w:val="24"/>
+        </w:rPr>
+        <w:t>Problem</w:t>
+      </w:r>
+    </w:p>
+    <w:p>
+      <w:pPr>
+        <w:pStyle w:val="ListParagraph"/>
+        <w:spacing w:line="360" w:lineRule="auto"/>
+        <w:rPr>
+          <w:rFonts w:ascii="Arial" w:hAnsi="Arial" w:cs="Arial"/>
+          <w:sz w:val="24"/>
+          <w:szCs w:val="24"/>
+        </w:rPr>
+      </w:pPr>
+      <w:r>
+        <w:rPr>
+          <w:rFonts w:ascii="Arial" w:hAnsi="Arial" w:cs="Arial"/>
+          <w:sz w:val="24"/>
+          <w:szCs w:val="24"/>
+        </w:rPr>
+        <w:t xml:space="preserve">Homelessness is a problem for Middlesex County, MN. </w:t>
+      </w:r>
+    </w:p>
+    <w:p>
+      <w:pPr>
+        <w:pStyle w:val="ListParagraph"/>
+        <w:spacing w:line="360" w:lineRule="auto"/>
+        <w:rPr>
+          <w:rFonts w:ascii="Arial" w:hAnsi="Arial" w:cs="Arial"/>
+          <w:sz w:val="24"/>
+          <w:szCs w:val="24"/>
+        </w:rPr>
+      </w:pPr>
+    </w:p>
+    <w:p>
+      <w:pPr>
+        <w:pStyle w:val="ListParagraph"/>
+        <w:spacing w:line="360" w:lineRule="auto"/>
+        <w:rPr>
+          <w:rFonts w:ascii="Arial" w:hAnsi="Arial" w:cs="Arial"/>
+          <w:sz w:val="24"/>
+          <w:szCs w:val="24"/>
+        </w:rPr>
+      </w:pPr>
+      <w:r>
+        <w:rPr>
+          <w:rFonts w:ascii="Arial" w:hAnsi="Arial" w:cs="Arial"/>
+          <w:b/>
+          <w:bCs/>
+          <w:sz w:val="24"/>
+          <w:szCs w:val="24"/>
+        </w:rPr>
+        <w:t>Symptomatic Solution</w:t>
+      </w:r>
+    </w:p>
+    <w:p>
+      <w:pPr>
+        <w:pStyle w:val="ListParagraph"/>
+        <w:spacing w:line="360" w:lineRule="auto"/>
+        <w:rPr>
+          <w:rFonts w:ascii="Arial" w:hAnsi="Arial" w:cs="Arial"/>
+          <w:sz w:val="24"/>
+          <w:szCs w:val="24"/>
+        </w:rPr>
+      </w:pPr>
+      <w:r>
+        <w:rPr>
+          <w:rFonts w:ascii="Arial" w:hAnsi="Arial" w:cs="Arial"/>
+          <w:sz w:val="24"/>
+          <w:szCs w:val="24"/>
+        </w:rPr>
+        <w:t>Middlesex County simply builds more temporary shelters to battle homelessness.</w:t>
+      </w:r>
+    </w:p>
+    <w:p>
+      <w:pPr>
+        <w:pStyle w:val="ListParagraph"/>
+        <w:spacing w:line="360" w:lineRule="auto"/>
+        <w:rPr>
+          <w:rFonts w:ascii="Arial" w:hAnsi="Arial" w:cs="Arial"/>
+          <w:sz w:val="24"/>
+          <w:szCs w:val="24"/>
+        </w:rPr>
+      </w:pPr>
+    </w:p>
+    <w:p>
+      <w:pPr>
+        <w:pStyle w:val="ListParagraph"/>
+        <w:spacing w:line="360" w:lineRule="auto"/>
+        <w:rPr>
+          <w:rFonts w:ascii="Arial" w:hAnsi="Arial" w:cs="Arial"/>
+          <w:b/>
+          <w:bCs/>
+          <w:sz w:val="24"/>
+          <w:szCs w:val="24"/>
+        </w:rPr>
+      </w:pPr>
+      <w:r>
+        <w:rPr>
+          <w:rFonts w:ascii="Arial" w:hAnsi="Arial" w:cs="Arial"/>
+          <w:b/>
+          <w:bCs/>
+          <w:sz w:val="24"/>
+          <w:szCs w:val="24"/>
+        </w:rPr>
+        <w:t>Fundamental Solution</w:t>
+      </w:r>
+    </w:p>
+    <w:p>
+      <w:pPr>
+        <w:pStyle w:val="ListParagraph"/>
+        <w:spacing w:line="360" w:lineRule="auto"/>
+        <w:rPr>
+          <w:rFonts w:ascii="Arial" w:hAnsi="Arial" w:cs="Arial"/>
+          <w:sz w:val="24"/>
+          <w:szCs w:val="24"/>
+        </w:rPr>
+      </w:pPr>
+      <w:r>
+        <w:rPr>
+          <w:rFonts w:ascii="Arial" w:hAnsi="Arial" w:cs="Arial"/>
+          <w:sz w:val="24"/>
+          <w:szCs w:val="24"/>
+        </w:rPr>
+        <w:t xml:space="preserve">More public housing </w:t>
+      </w:r>
+      <w:proofErr w:type="gramStart"/>
+      <w:r>
+        <w:rPr>
+          <w:rFonts w:ascii="Arial" w:hAnsi="Arial" w:cs="Arial"/>
+          <w:sz w:val="24"/>
+          <w:szCs w:val="24"/>
+        </w:rPr>
+        <w:t>is needed</w:t>
+      </w:r>
+      <w:proofErr w:type="gramEnd"/>
+      <w:r>
+        <w:rPr>
+          <w:rFonts w:ascii="Arial" w:hAnsi="Arial" w:cs="Arial"/>
+          <w:sz w:val="24"/>
+          <w:szCs w:val="24"/>
+        </w:rPr>
+        <w:t xml:space="preserve"> to combat homelessness more permanently.</w:t>
+      </w:r>
+    </w:p>
+    <w:p>
+      <w:pPr>
+        <w:pStyle w:val="ListParagraph"/>
+        <w:spacing w:line="360" w:lineRule="auto"/>
+        <w:rPr>
+          <w:rFonts w:ascii="Arial" w:hAnsi="Arial" w:cs="Arial"/>
+          <w:sz w:val="24"/>
+          <w:szCs w:val="24"/>
+        </w:rPr>
+      </w:pPr>
+    </w:p>
+    <w:p>
+      <w:pPr>
+        <w:pStyle w:val="ListParagraph"/>
+        <w:spacing w:line="360" w:lineRule="auto"/>
+        <w:rPr>
+          <w:rFonts w:ascii="Arial" w:hAnsi="Arial" w:cs="Arial"/>
+          <w:b/>
+          <w:bCs/>
+          <w:sz w:val="24"/>
+          <w:szCs w:val="24"/>
+        </w:rPr>
+      </w:pPr>
+      <w:r>
+        <w:rPr>
+          <w:rFonts w:ascii="Arial" w:hAnsi="Arial" w:cs="Arial"/>
+          <w:b/>
+          <w:bCs/>
+          <w:sz w:val="24"/>
+          <w:szCs w:val="24"/>
+        </w:rPr>
+        <w:t>Side Effect</w:t>
+      </w:r>
+    </w:p>
+    <w:p>
+      <w:pPr>
+        <w:pStyle w:val="ListParagraph"/>
+        <w:spacing w:line="360" w:lineRule="auto"/>
+      </w:pPr>
+      <w:r>
+        <w:rPr>
+          <w:rFonts w:ascii="Arial" w:hAnsi="Arial" w:cs="Arial"/>
+          <w:sz w:val="24"/>
+          <w:szCs w:val="24"/>
+        </w:rPr>
+        <w:t xml:space="preserve">Every time another shelter </w:t>
+      </w:r>
+      <w:proofErr w:type="gramStart"/>
+      <w:r>
+        <w:rPr>
+          <w:rFonts w:ascii="Arial" w:hAnsi="Arial" w:cs="Arial"/>
+          <w:sz w:val="24"/>
+          <w:szCs w:val="24"/>
+        </w:rPr>
+        <w:t>is put</w:t>
+      </w:r>
+      <w:proofErr w:type="gramEnd"/>
+      <w:r>
+        <w:rPr>
+          <w:rFonts w:ascii="Arial" w:hAnsi="Arial" w:cs="Arial"/>
+          <w:sz w:val="24"/>
+          <w:szCs w:val="24"/>
+        </w:rPr>
+        <w:t xml:space="preserve"> in place, public support for public housing diminishes. </w:t>
+      </w:r>
+      <w:r>
+        <w:rPr>
+          <w:rFonts w:ascii="Arial" w:hAnsi="Arial" w:cs="Arial"/>
+          <w:sz w:val="24"/>
+          <w:szCs w:val="24"/>
+        </w:rPr>
+        <w:t xml:space="preserve">Without support for public housing, homelessness </w:t>
+      </w:r>
+      <w:proofErr w:type="gramStart"/>
+      <w:r>
+        <w:rPr>
+          <w:rFonts w:ascii="Arial" w:hAnsi="Arial" w:cs="Arial"/>
+          <w:sz w:val="24"/>
+          <w:szCs w:val="24"/>
+        </w:rPr>
+        <w:t>is not solved</w:t>
+      </w:r>
+      <w:proofErr w:type="gramEnd"/>
+      <w:r>
+        <w:rPr>
+          <w:rFonts w:ascii="Arial" w:hAnsi="Arial" w:cs="Arial"/>
+          <w:sz w:val="24"/>
+          <w:szCs w:val="24"/>
+        </w:rPr>
+        <w:t>.</w:t>
+      </w:r>
+    </w:p>
     <w:p>
       <w:hyperlink r:id="rId6" w:history="1">
         <w:r>
           <w:rPr>
             <w:rStyle w:val="Hyperlink"/>
           </w:rPr>
-          <w:t>https://ncase.me/loopy/v1.1/?data=[[[1,591,356,0,%22Homeless%2520Growth%22,4],[2,593,515,0,%22Public%2520Housing%22,5],[3,606,163,0,%22Shelters%22,0],[4,875,347,0.5,%22Public%2520Support%22,3]],[[2,1,94,-1,0],[1,2,89,1,0],[1,3,106,1,0],[3,1,121,-1,0],[3,4,104,-1,0],[4,2,76,-1,0]],[],4%5D</w:t>
+          <w:t xml:space="preserve">Figure 1 Homelessness Causal </w:t>
+        </w:r>
+        <w:r>
+          <w:rPr>
+            <w:rStyle w:val="Hyperlink"/>
+          </w:rPr>
+          <w:t>D</w:t>
+        </w:r>
+        <w:r>
+          <w:rPr>
+            <w:rStyle w:val="Hyperlink"/>
+          </w:rPr>
+          <w:t>iagram</w:t>
         </w:r>
       </w:hyperlink>
     </w:p>
     <w:p/>
-    <w:p/>
+    <w:p>
+      <w:pPr>
+        <w:spacing w:line="480" w:lineRule="auto"/>
+        <w:rPr>
+          <w:rFonts w:ascii="Arial" w:hAnsi="Arial" w:cs="Arial"/>
+          <w:b/>
+          <w:bCs/>
+          <w:color w:val="333333"/>
+          <w:sz w:val="24"/>
+          <w:szCs w:val="24"/>
+          <w:shd w:val="clear" w:color="auto" w:fill="FFFFFF"/>
+        </w:rPr>
+      </w:pPr>
+      <w:r>
+        <w:rPr>
+          <w:rFonts w:ascii="Arial" w:hAnsi="Arial" w:cs="Arial"/>
+          <w:b/>
+          <w:bCs/>
+          <w:color w:val="333333"/>
+          <w:sz w:val="24"/>
+          <w:szCs w:val="24"/>
+          <w:shd w:val="clear" w:color="auto" w:fill="FFFFFF"/>
+        </w:rPr>
+        <w:t>Analysis</w:t>
+      </w:r>
+    </w:p>
+    <w:p>
+      <w:pPr>
+        <w:spacing w:line="480" w:lineRule="auto"/>
+        <w:ind w:firstLine="720"/>
+        <w:rPr>
+          <w:rFonts w:ascii="Arial" w:hAnsi="Arial" w:cs="Arial"/>
+          <w:color w:val="333333"/>
+          <w:sz w:val="24"/>
+          <w:szCs w:val="24"/>
+          <w:shd w:val="clear" w:color="auto" w:fill="FFFFFF"/>
+        </w:rPr>
+      </w:pPr>
+      <w:r>
+        <w:rPr>
+          <w:rFonts w:ascii="Arial" w:hAnsi="Arial" w:cs="Arial"/>
+          <w:color w:val="333333"/>
+          <w:sz w:val="24"/>
+          <w:szCs w:val="24"/>
+          <w:shd w:val="clear" w:color="auto" w:fill="FFFFFF"/>
+        </w:rPr>
+        <w:t xml:space="preserve">The problem is homelessness in Middlesex County, MN. It is growing and needs </w:t>
+      </w:r>
+      <w:r>
+        <w:rPr>
+          <w:rFonts w:ascii="Arial" w:hAnsi="Arial" w:cs="Arial"/>
+          <w:color w:val="333333"/>
+          <w:sz w:val="24"/>
+          <w:szCs w:val="24"/>
+          <w:shd w:val="clear" w:color="auto" w:fill="FFFFFF"/>
+        </w:rPr>
+        <w:t>a solution</w:t>
+      </w:r>
+      <w:r>
+        <w:rPr>
+          <w:rFonts w:ascii="Arial" w:hAnsi="Arial" w:cs="Arial"/>
+          <w:color w:val="333333"/>
+          <w:sz w:val="24"/>
+          <w:szCs w:val="24"/>
+          <w:shd w:val="clear" w:color="auto" w:fill="FFFFFF"/>
+        </w:rPr>
+        <w:t>. As you can see in figure 1, as it grows, the county puts up temporary shelters to address the problem</w:t>
+      </w:r>
+      <w:r>
+        <w:rPr>
+          <w:rFonts w:ascii="Arial" w:hAnsi="Arial" w:cs="Arial"/>
+          <w:color w:val="333333"/>
+          <w:sz w:val="24"/>
+          <w:szCs w:val="24"/>
+          <w:shd w:val="clear" w:color="auto" w:fill="FFFFFF"/>
+        </w:rPr>
+        <w:t xml:space="preserve"> (B1)</w:t>
+      </w:r>
+      <w:r>
+        <w:rPr>
+          <w:rFonts w:ascii="Arial" w:hAnsi="Arial" w:cs="Arial"/>
+          <w:color w:val="333333"/>
+          <w:sz w:val="24"/>
+          <w:szCs w:val="24"/>
+          <w:shd w:val="clear" w:color="auto" w:fill="FFFFFF"/>
+        </w:rPr>
+        <w:t xml:space="preserve">. </w:t>
+      </w:r>
+      <w:r>
+        <w:rPr>
+          <w:rFonts w:ascii="Arial" w:hAnsi="Arial" w:cs="Arial"/>
+          <w:color w:val="333333"/>
+          <w:sz w:val="24"/>
+          <w:szCs w:val="24"/>
+          <w:shd w:val="clear" w:color="auto" w:fill="FFFFFF"/>
+        </w:rPr>
+        <w:t xml:space="preserve">This works in the </w:t>
+      </w:r>
+      <w:r>
+        <w:rPr>
+          <w:rFonts w:ascii="Arial" w:hAnsi="Arial" w:cs="Arial"/>
+          <w:color w:val="333333"/>
+          <w:sz w:val="24"/>
+          <w:szCs w:val="24"/>
+          <w:shd w:val="clear" w:color="auto" w:fill="FFFFFF"/>
+        </w:rPr>
+        <w:t>short term</w:t>
+      </w:r>
+      <w:r>
+        <w:rPr>
+          <w:rFonts w:ascii="Arial" w:hAnsi="Arial" w:cs="Arial"/>
+          <w:color w:val="333333"/>
+          <w:sz w:val="24"/>
+          <w:szCs w:val="24"/>
+          <w:shd w:val="clear" w:color="auto" w:fill="FFFFFF"/>
+        </w:rPr>
+        <w:t xml:space="preserve"> and does indeed reduce </w:t>
+      </w:r>
+      <w:r>
+        <w:rPr>
+          <w:rFonts w:ascii="Arial" w:hAnsi="Arial" w:cs="Arial"/>
+          <w:color w:val="333333"/>
+          <w:sz w:val="24"/>
+          <w:szCs w:val="24"/>
+          <w:shd w:val="clear" w:color="auto" w:fill="FFFFFF"/>
+        </w:rPr>
+        <w:lastRenderedPageBreak/>
+        <w:t xml:space="preserve">homelessness, making this a </w:t>
+      </w:r>
+      <w:r>
+        <w:rPr>
+          <w:rFonts w:ascii="Arial" w:hAnsi="Arial" w:cs="Arial"/>
+          <w:color w:val="333333"/>
+          <w:sz w:val="24"/>
+          <w:szCs w:val="24"/>
+          <w:shd w:val="clear" w:color="auto" w:fill="FFFFFF"/>
+        </w:rPr>
+        <w:t>b</w:t>
+      </w:r>
+      <w:r>
+        <w:rPr>
+          <w:rFonts w:ascii="Arial" w:hAnsi="Arial" w:cs="Arial"/>
+          <w:color w:val="333333"/>
+          <w:sz w:val="24"/>
+          <w:szCs w:val="24"/>
+          <w:shd w:val="clear" w:color="auto" w:fill="FFFFFF"/>
+        </w:rPr>
+        <w:t xml:space="preserve">alancing </w:t>
+      </w:r>
+      <w:r>
+        <w:rPr>
+          <w:rFonts w:ascii="Arial" w:hAnsi="Arial" w:cs="Arial"/>
+          <w:color w:val="333333"/>
+          <w:sz w:val="24"/>
+          <w:szCs w:val="24"/>
+          <w:shd w:val="clear" w:color="auto" w:fill="FFFFFF"/>
+        </w:rPr>
+        <w:t>loop</w:t>
+      </w:r>
+      <w:r>
+        <w:rPr>
+          <w:rFonts w:ascii="Arial" w:hAnsi="Arial" w:cs="Arial"/>
+          <w:color w:val="333333"/>
+          <w:sz w:val="24"/>
+          <w:szCs w:val="24"/>
+          <w:shd w:val="clear" w:color="auto" w:fill="FFFFFF"/>
+        </w:rPr>
+        <w:t xml:space="preserve">. The real solution needed is more public housing (B2). This is a </w:t>
+      </w:r>
+      <w:r>
+        <w:rPr>
+          <w:rFonts w:ascii="Arial" w:hAnsi="Arial" w:cs="Arial"/>
+          <w:color w:val="333333"/>
+          <w:sz w:val="24"/>
+          <w:szCs w:val="24"/>
+          <w:shd w:val="clear" w:color="auto" w:fill="FFFFFF"/>
+        </w:rPr>
+        <w:t>balancing loop</w:t>
+      </w:r>
+      <w:r>
+        <w:rPr>
+          <w:rFonts w:ascii="Arial" w:hAnsi="Arial" w:cs="Arial"/>
+          <w:color w:val="333333"/>
+          <w:sz w:val="24"/>
+          <w:szCs w:val="24"/>
+          <w:shd w:val="clear" w:color="auto" w:fill="FFFFFF"/>
+        </w:rPr>
+        <w:t xml:space="preserve"> that would also reduce homelessness and have the added effect of being more long-term or even permanent.</w:t>
+      </w:r>
+      <w:r>
+        <w:rPr>
+          <w:rFonts w:ascii="Arial" w:hAnsi="Arial" w:cs="Arial"/>
+          <w:color w:val="333333"/>
+          <w:sz w:val="24"/>
+          <w:szCs w:val="24"/>
+          <w:shd w:val="clear" w:color="auto" w:fill="FFFFFF"/>
+        </w:rPr>
+        <w:t xml:space="preserve"> </w:t>
+      </w:r>
+    </w:p>
+    <w:p>
+      <w:pPr>
+        <w:spacing w:line="480" w:lineRule="auto"/>
+        <w:ind w:firstLine="720"/>
+        <w:rPr>
+          <w:rFonts w:ascii="Arial" w:hAnsi="Arial" w:cs="Arial"/>
+          <w:color w:val="333333"/>
+          <w:sz w:val="24"/>
+          <w:szCs w:val="24"/>
+          <w:shd w:val="clear" w:color="auto" w:fill="FFFFFF"/>
+        </w:rPr>
+      </w:pPr>
+      <w:r>
+        <w:rPr>
+          <w:rFonts w:ascii="Arial" w:hAnsi="Arial" w:cs="Arial"/>
+          <w:color w:val="333333"/>
+          <w:sz w:val="24"/>
+          <w:szCs w:val="24"/>
+          <w:shd w:val="clear" w:color="auto" w:fill="FFFFFF"/>
+        </w:rPr>
+        <w:t>W</w:t>
+      </w:r>
+      <w:r>
+        <w:rPr>
+          <w:rFonts w:ascii="Arial" w:hAnsi="Arial" w:cs="Arial"/>
+          <w:color w:val="333333"/>
+          <w:sz w:val="24"/>
+          <w:szCs w:val="24"/>
+          <w:shd w:val="clear" w:color="auto" w:fill="FFFFFF"/>
+        </w:rPr>
+        <w:t xml:space="preserve">hen </w:t>
+      </w:r>
+      <w:r>
+        <w:rPr>
+          <w:rFonts w:ascii="Arial" w:hAnsi="Arial" w:cs="Arial"/>
+          <w:color w:val="333333"/>
+          <w:sz w:val="24"/>
+          <w:szCs w:val="24"/>
+          <w:shd w:val="clear" w:color="auto" w:fill="FFFFFF"/>
+        </w:rPr>
+        <w:t xml:space="preserve">the county builds </w:t>
+      </w:r>
+      <w:r>
+        <w:rPr>
+          <w:rFonts w:ascii="Arial" w:hAnsi="Arial" w:cs="Arial"/>
+          <w:color w:val="333333"/>
+          <w:sz w:val="24"/>
+          <w:szCs w:val="24"/>
+          <w:shd w:val="clear" w:color="auto" w:fill="FFFFFF"/>
+        </w:rPr>
+        <w:t>shelters</w:t>
+      </w:r>
+      <w:r>
+        <w:rPr>
+          <w:rFonts w:ascii="Arial" w:hAnsi="Arial" w:cs="Arial"/>
+          <w:color w:val="333333"/>
+          <w:sz w:val="24"/>
+          <w:szCs w:val="24"/>
+          <w:shd w:val="clear" w:color="auto" w:fill="FFFFFF"/>
+        </w:rPr>
+        <w:t xml:space="preserve"> issues arise</w:t>
+      </w:r>
+      <w:r>
+        <w:rPr>
+          <w:rFonts w:ascii="Arial" w:hAnsi="Arial" w:cs="Arial"/>
+          <w:color w:val="333333"/>
+          <w:sz w:val="24"/>
+          <w:szCs w:val="24"/>
+          <w:shd w:val="clear" w:color="auto" w:fill="FFFFFF"/>
+        </w:rPr>
+        <w:t xml:space="preserve">. The public views these as not addressing the problem and stops supporting the idea of public housing altogether (R3). Public support leads to more public housing </w:t>
+      </w:r>
+      <w:proofErr w:type="gramStart"/>
+      <w:r>
+        <w:rPr>
+          <w:rFonts w:ascii="Arial" w:hAnsi="Arial" w:cs="Arial"/>
+          <w:color w:val="333333"/>
+          <w:sz w:val="24"/>
+          <w:szCs w:val="24"/>
+          <w:shd w:val="clear" w:color="auto" w:fill="FFFFFF"/>
+        </w:rPr>
+        <w:t>being built</w:t>
+      </w:r>
+      <w:proofErr w:type="gramEnd"/>
+      <w:r>
+        <w:rPr>
+          <w:rFonts w:ascii="Arial" w:hAnsi="Arial" w:cs="Arial"/>
+          <w:color w:val="333333"/>
+          <w:sz w:val="24"/>
+          <w:szCs w:val="24"/>
+          <w:shd w:val="clear" w:color="auto" w:fill="FFFFFF"/>
+        </w:rPr>
+        <w:t xml:space="preserve">. However, as the county addresses the issue with temporary shelters, </w:t>
+      </w:r>
+      <w:r>
+        <w:rPr>
+          <w:rFonts w:ascii="Arial" w:hAnsi="Arial" w:cs="Arial"/>
+          <w:color w:val="333333"/>
+          <w:sz w:val="24"/>
+          <w:szCs w:val="24"/>
+          <w:shd w:val="clear" w:color="auto" w:fill="FFFFFF"/>
+        </w:rPr>
+        <w:t>which</w:t>
+      </w:r>
+      <w:r>
+        <w:rPr>
+          <w:rFonts w:ascii="Arial" w:hAnsi="Arial" w:cs="Arial"/>
+          <w:color w:val="333333"/>
+          <w:sz w:val="24"/>
+          <w:szCs w:val="24"/>
+          <w:shd w:val="clear" w:color="auto" w:fill="FFFFFF"/>
+        </w:rPr>
+        <w:t xml:space="preserve"> has the negative side-effect of losing public support. </w:t>
+      </w:r>
+    </w:p>
+    <w:p>
+      <w:pPr>
+        <w:spacing w:line="480" w:lineRule="auto"/>
+        <w:ind w:firstLine="720"/>
+        <w:rPr>
+          <w:rFonts w:ascii="Arial" w:hAnsi="Arial" w:cs="Arial"/>
+          <w:color w:val="333333"/>
+          <w:sz w:val="24"/>
+          <w:szCs w:val="24"/>
+          <w:shd w:val="clear" w:color="auto" w:fill="FFFFFF"/>
+        </w:rPr>
+      </w:pPr>
+      <w:r>
+        <w:rPr>
+          <w:rFonts w:ascii="Arial" w:hAnsi="Arial" w:cs="Arial"/>
+          <w:color w:val="333333"/>
+          <w:sz w:val="24"/>
+          <w:szCs w:val="24"/>
+          <w:shd w:val="clear" w:color="auto" w:fill="FFFFFF"/>
+        </w:rPr>
+        <w:t xml:space="preserve">With each subsystem feeding off the other, the problem of homelessness is likely to persist. As homelessness grows, the county, without public support, will </w:t>
+      </w:r>
+      <w:proofErr w:type="gramStart"/>
+      <w:r>
+        <w:rPr>
+          <w:rFonts w:ascii="Arial" w:hAnsi="Arial" w:cs="Arial"/>
+          <w:color w:val="333333"/>
+          <w:sz w:val="24"/>
+          <w:szCs w:val="24"/>
+          <w:shd w:val="clear" w:color="auto" w:fill="FFFFFF"/>
+        </w:rPr>
+        <w:t>be forced</w:t>
+      </w:r>
+      <w:proofErr w:type="gramEnd"/>
+      <w:r>
+        <w:rPr>
+          <w:rFonts w:ascii="Arial" w:hAnsi="Arial" w:cs="Arial"/>
+          <w:color w:val="333333"/>
+          <w:sz w:val="24"/>
+          <w:szCs w:val="24"/>
+          <w:shd w:val="clear" w:color="auto" w:fill="FFFFFF"/>
+        </w:rPr>
+        <w:t xml:space="preserve"> to erect more temporary shelters, which will negatively impact public opinion, which lead to less public housing availability, which simply leads to more homelessness. </w:t>
+      </w:r>
+    </w:p>
+    <w:p>
+      <w:pPr>
+        <w:rPr>
+          <w:rFonts w:ascii="Arial" w:hAnsi="Arial" w:cs="Arial"/>
+          <w:color w:val="333333"/>
+          <w:sz w:val="24"/>
+          <w:szCs w:val="24"/>
+          <w:shd w:val="clear" w:color="auto" w:fill="FFFFFF"/>
+        </w:rPr>
+      </w:pPr>
+      <w:r>
+        <w:rPr>
+          <w:rFonts w:ascii="Arial" w:hAnsi="Arial" w:cs="Arial"/>
+          <w:color w:val="333333"/>
+          <w:sz w:val="24"/>
+          <w:szCs w:val="24"/>
+          <w:shd w:val="clear" w:color="auto" w:fill="FFFFFF"/>
+        </w:rPr>
+        <w:br w:type="page"/>
+      </w:r>
+    </w:p>
+    <w:p>
+      <w:pPr>
+        <w:pStyle w:val="Heading3"/>
+        <w:spacing w:line="480" w:lineRule="auto"/>
+        <w:jc w:val="center"/>
+        <w:rPr>
+          <w:rFonts w:ascii="Arial" w:eastAsia="Times New Roman" w:hAnsi="Arial" w:cs="Arial"/>
+        </w:rPr>
+      </w:pPr>
+      <w:r>
+        <w:rPr>
+          <w:rFonts w:ascii="Arial" w:eastAsia="Times New Roman" w:hAnsi="Arial" w:cs="Arial"/>
+        </w:rPr>
+        <w:lastRenderedPageBreak/>
+        <w:t>References</w:t>
+      </w:r>
+    </w:p>
+    <w:p>
+      <w:pPr>
+        <w:spacing w:after="0" w:line="480" w:lineRule="auto"/>
+        <w:rPr>
+          <w:rFonts w:ascii="Arial" w:eastAsia="Times New Roman" w:hAnsi="Arial" w:cs="Arial"/>
+          <w:sz w:val="28"/>
+          <w:szCs w:val="28"/>
+        </w:rPr>
+      </w:pPr>
+    </w:p>
+    <w:p>
+      <w:pPr>
+        <w:pStyle w:val="NormalWeb"/>
+        <w:spacing w:before="0" w:beforeAutospacing="0" w:after="0" w:afterAutospacing="0" w:line="480" w:lineRule="auto"/>
+        <w:ind w:left="720" w:hanging="720"/>
+        <w:rPr>
+          <w:rFonts w:ascii="Arial" w:hAnsi="Arial" w:cs="Arial"/>
+        </w:rPr>
+      </w:pPr>
+      <w:r>
+        <w:rPr>
+          <w:rFonts w:ascii="Arial" w:hAnsi="Arial" w:cs="Arial"/>
+        </w:rPr>
+        <w:t xml:space="preserve">H Kim, D. (1992). Systems Archetypes I: Diagnosing systemic issues and designing High-Leverage interventions. </w:t>
+      </w:r>
+      <w:r>
+        <w:rPr>
+          <w:rFonts w:ascii="Arial" w:hAnsi="Arial" w:cs="Arial"/>
+          <w:i/>
+          <w:iCs/>
+        </w:rPr>
+        <w:t>The Toolbox Reprint Series</w:t>
+      </w:r>
+      <w:r>
+        <w:rPr>
+          <w:rFonts w:ascii="Arial" w:hAnsi="Arial" w:cs="Arial"/>
+        </w:rPr>
+        <w:t xml:space="preserve">. </w:t>
+      </w:r>
+      <w:hyperlink r:id="rId7" w:history="1">
+        <w:r>
+          <w:rPr>
+            <w:rStyle w:val="Hyperlink"/>
+            <w:rFonts w:ascii="Arial" w:eastAsiaTheme="majorEastAsia" w:hAnsi="Arial" w:cs="Arial"/>
+          </w:rPr>
+          <w:t>https://thesystemsthinker.com/applying-systems-archetypes/</w:t>
+        </w:r>
+      </w:hyperlink>
+      <w:r>
+        <w:rPr>
+          <w:rStyle w:val="url"/>
+          <w:rFonts w:ascii="Arial" w:eastAsiaTheme="majorEastAsia" w:hAnsi="Arial" w:cs="Arial"/>
+        </w:rPr>
+        <w:t xml:space="preserve"> </w:t>
+      </w:r>
+    </w:p>
+    <w:p>
+      <w:pPr>
+        <w:pStyle w:val="NormalWeb"/>
+        <w:spacing w:line="480" w:lineRule="auto"/>
+        <w:ind w:left="567" w:hanging="567"/>
+        <w:rPr>
+          <w:rFonts w:ascii="Arial" w:hAnsi="Arial" w:cs="Arial"/>
+        </w:rPr>
+      </w:pPr>
+      <w:r>
+        <w:rPr>
+          <w:rFonts w:ascii="Arial" w:hAnsi="Arial" w:cs="Arial"/>
+        </w:rPr>
+        <w:t xml:space="preserve">WGU. (2020). Introduction to Systems Thinking. </w:t>
+      </w:r>
+    </w:p>
+    <w:p>
+      <w:pPr>
+        <w:pStyle w:val="NormalWeb"/>
+        <w:spacing w:line="480" w:lineRule="auto"/>
+        <w:ind w:left="567"/>
+        <w:rPr>
+          <w:rFonts w:ascii="Arial" w:hAnsi="Arial" w:cs="Arial"/>
+        </w:rPr>
+      </w:pPr>
+      <w:hyperlink r:id="rId8" w:history="1">
+        <w:r>
+          <w:rPr>
+            <w:rStyle w:val="Hyperlink"/>
+            <w:rFonts w:ascii="Arial" w:hAnsi="Arial" w:cs="Arial"/>
+          </w:rPr>
+          <w:t>https://apps.cgp-oex.wgu.edu/wgulearning/course/course-v1:WGUx+OEX0102+v01/block-v1:WGUx+OEX0102+v01+type@sequential+block@1f3cc1fe0efb4e5cbb169acf0c0951b4/block-v1:WGUx+OEX0102+v01+type@vertical+block@79edae5127984499b969c05f1934a237</w:t>
+        </w:r>
+      </w:hyperlink>
+      <w:r>
+        <w:rPr>
+          <w:rFonts w:ascii="Arial" w:hAnsi="Arial" w:cs="Arial"/>
+        </w:rPr>
+        <w:t xml:space="preserve"> </w:t>
+      </w:r>
+    </w:p>
+    <w:p>
+      <w:pPr>
+        <w:spacing w:line="480" w:lineRule="auto"/>
+        <w:rPr>
+          <w:rFonts w:ascii="Arial" w:hAnsi="Arial" w:cs="Arial"/>
+          <w:color w:val="333333"/>
+          <w:sz w:val="24"/>
+          <w:szCs w:val="24"/>
+          <w:shd w:val="clear" w:color="auto" w:fill="FFFFFF"/>
+        </w:rPr>
+      </w:pPr>
+    </w:p>
     <w:sectPr>
       <w:pgSz w:w="12240" w:h="15840"/>
       <w:pgMar w:top="1440" w:right="1440" w:bottom="1440" w:left="1440" w:header="720" w:footer="720" w:gutter="0"/>
@@ -255,6 +1034,127 @@
     </w:sectPr>
   </w:body>
 </w:document>
+</file>
+
+<file path=word/numbering.xml><?xml version="1.0" encoding="utf-8"?>
+<w:numbering xmlns:wpc="http://schemas.microsoft.com/office/word/2010/wordprocessingCanvas" xmlns:cx="http://schemas.microsoft.com/office/drawing/2014/chartex" xmlns:cx1="http://schemas.microsoft.com/office/drawing/2015/9/8/chartex" xmlns:cx2="http://schemas.microsoft.com/office/drawing/2015/10/21/chartex" xmlns:cx3="http://schemas.microsoft.com/office/drawing/2016/5/9/chartex" xmlns:cx4="http://schemas.microsoft.com/office/drawing/2016/5/10/chartex" xmlns:cx5="http://schemas.microsoft.com/office/drawing/2016/5/11/chartex" xmlns:cx6="http://schemas.microsoft.com/office/drawing/2016/5/12/chartex" xmlns:cx7="http://schemas.microsoft.com/office/drawing/2016/5/13/chartex" xmlns:cx8="http://schemas.microsoft.com/office/drawing/2016/5/14/chartex" xmlns:mc="http://schemas.openxmlformats.org/markup-compatibility/2006" xmlns:aink="http://schemas.microsoft.com/office/drawing/2016/ink" xmlns:am3d="http://schemas.microsoft.com/office/drawing/2017/model3d" xmlns:o="urn:schemas-microsoft-com:office:office" xmlns:oel="http://schemas.microsoft.com/office/2019/extlst" xmlns:r="http://schemas.openxmlformats.org/officeDocument/2006/relationships" xmlns:m="http://schemas.openxmlformats.org/officeDocument/2006/math" xmlns:v="urn:schemas-microsoft-com:vml" xmlns:wp14="http://schemas.microsoft.com/office/word/2010/wordprocessingDrawing" xmlns:wp="http://schemas.openxmlformats.org/drawingml/2006/wordprocessingDrawing" xmlns:w10="urn:schemas-microsoft-com:office:word" xmlns:w="http://schemas.openxmlformats.org/wordprocessingml/2006/main" xmlns:w14="http://schemas.microsoft.com/office/word/2010/wordml" xmlns:w15="http://schemas.microsoft.com/office/word/2012/wordml" xmlns:w16cex="http://schemas.microsoft.com/office/word/2018/wordml/cex" xmlns:w16cid="http://schemas.microsoft.com/office/word/2016/wordml/cid" xmlns:w16="http://schemas.microsoft.com/office/word/2018/wordml" xmlns:w16sdtdh="http://schemas.microsoft.com/office/word/2020/wordml/sdtdatahash" xmlns:w16se="http://schemas.microsoft.com/office/word/2015/wordml/symex" xmlns:wpg="http://schemas.microsoft.com/office/word/2010/wordprocessingGroup" xmlns:wpi="http://schemas.microsoft.com/office/word/2010/wordprocessingInk" xmlns:wne="http://schemas.microsoft.com/office/word/2006/wordml" xmlns:wps="http://schemas.microsoft.com/office/word/2010/wordprocessingShape" mc:Ignorable="w14 w15 w16se w16cid w16 w16cex w16sdtdh wp14">
+  <w:abstractNum w:abstractNumId="0" w15:restartNumberingAfterBreak="0">
+    <w:nsid w:val="2B051522"/>
+    <w:multiLevelType w:val="hybridMultilevel"/>
+    <w:tmpl w:val="FD2C0EBE"/>
+    <w:lvl w:ilvl="0" w:tplc="04090001">
+      <w:start w:val="1"/>
+      <w:numFmt w:val="bullet"/>
+      <w:lvlText w:val=""/>
+      <w:lvlJc w:val="left"/>
+      <w:pPr>
+        <w:ind w:left="720" w:hanging="360"/>
+      </w:pPr>
+      <w:rPr>
+        <w:rFonts w:ascii="Symbol" w:hAnsi="Symbol" w:hint="default"/>
+      </w:rPr>
+    </w:lvl>
+    <w:lvl w:ilvl="1" w:tplc="04090003">
+      <w:start w:val="1"/>
+      <w:numFmt w:val="bullet"/>
+      <w:lvlText w:val="o"/>
+      <w:lvlJc w:val="left"/>
+      <w:pPr>
+        <w:ind w:left="1440" w:hanging="360"/>
+      </w:pPr>
+      <w:rPr>
+        <w:rFonts w:ascii="Courier New" w:hAnsi="Courier New" w:cs="Courier New" w:hint="default"/>
+      </w:rPr>
+    </w:lvl>
+    <w:lvl w:ilvl="2" w:tplc="04090005" w:tentative="1">
+      <w:start w:val="1"/>
+      <w:numFmt w:val="bullet"/>
+      <w:lvlText w:val=""/>
+      <w:lvlJc w:val="left"/>
+      <w:pPr>
+        <w:ind w:left="2160" w:hanging="360"/>
+      </w:pPr>
+      <w:rPr>
+        <w:rFonts w:ascii="Wingdings" w:hAnsi="Wingdings" w:hint="default"/>
+      </w:rPr>
+    </w:lvl>
+    <w:lvl w:ilvl="3" w:tplc="04090001" w:tentative="1">
+      <w:start w:val="1"/>
+      <w:numFmt w:val="bullet"/>
+      <w:lvlText w:val=""/>
+      <w:lvlJc w:val="left"/>
+      <w:pPr>
+        <w:ind w:left="2880" w:hanging="360"/>
+      </w:pPr>
+      <w:rPr>
+        <w:rFonts w:ascii="Symbol" w:hAnsi="Symbol" w:hint="default"/>
+      </w:rPr>
+    </w:lvl>
+    <w:lvl w:ilvl="4" w:tplc="04090003" w:tentative="1">
+      <w:start w:val="1"/>
+      <w:numFmt w:val="bullet"/>
+      <w:lvlText w:val="o"/>
+      <w:lvlJc w:val="left"/>
+      <w:pPr>
+        <w:ind w:left="3600" w:hanging="360"/>
+      </w:pPr>
+      <w:rPr>
+        <w:rFonts w:ascii="Courier New" w:hAnsi="Courier New" w:cs="Courier New" w:hint="default"/>
+      </w:rPr>
+    </w:lvl>
+    <w:lvl w:ilvl="5" w:tplc="04090005" w:tentative="1">
+      <w:start w:val="1"/>
+      <w:numFmt w:val="bullet"/>
+      <w:lvlText w:val=""/>
+      <w:lvlJc w:val="left"/>
+      <w:pPr>
+        <w:ind w:left="4320" w:hanging="360"/>
+      </w:pPr>
+      <w:rPr>
+        <w:rFonts w:ascii="Wingdings" w:hAnsi="Wingdings" w:hint="default"/>
+      </w:rPr>
+    </w:lvl>
+    <w:lvl w:ilvl="6" w:tplc="04090001" w:tentative="1">
+      <w:start w:val="1"/>
+      <w:numFmt w:val="bullet"/>
+      <w:lvlText w:val=""/>
+      <w:lvlJc w:val="left"/>
+      <w:pPr>
+        <w:ind w:left="5040" w:hanging="360"/>
+      </w:pPr>
+      <w:rPr>
+        <w:rFonts w:ascii="Symbol" w:hAnsi="Symbol" w:hint="default"/>
+      </w:rPr>
+    </w:lvl>
+    <w:lvl w:ilvl="7" w:tplc="04090003" w:tentative="1">
+      <w:start w:val="1"/>
+      <w:numFmt w:val="bullet"/>
+      <w:lvlText w:val="o"/>
+      <w:lvlJc w:val="left"/>
+      <w:pPr>
+        <w:ind w:left="5760" w:hanging="360"/>
+      </w:pPr>
+      <w:rPr>
+        <w:rFonts w:ascii="Courier New" w:hAnsi="Courier New" w:cs="Courier New" w:hint="default"/>
+      </w:rPr>
+    </w:lvl>
+    <w:lvl w:ilvl="8" w:tplc="04090005" w:tentative="1">
+      <w:start w:val="1"/>
+      <w:numFmt w:val="bullet"/>
+      <w:lvlText w:val=""/>
+      <w:lvlJc w:val="left"/>
+      <w:pPr>
+        <w:ind w:left="6480" w:hanging="360"/>
+      </w:pPr>
+      <w:rPr>
+        <w:rFonts w:ascii="Wingdings" w:hAnsi="Wingdings" w:hint="default"/>
+      </w:rPr>
+    </w:lvl>
+  </w:abstractNum>
+  <w:num w:numId="1" w16cid:durableId="1038047238">
+    <w:abstractNumId w:val="0"/>
+  </w:num>
+</w:numbering>
 </file>
 
 <file path=word/styles.xml><?xml version="1.0" encoding="utf-8"?>
@@ -1202,6 +2102,38 @@
       <w:shd w:val="clear" w:color="auto" w:fill="E1DFDD"/>
     </w:rPr>
   </w:style>
+  <w:style w:type="character" w:styleId="FollowedHyperlink">
+    <w:name w:val="FollowedHyperlink"/>
+    <w:basedOn w:val="DefaultParagraphFont"/>
+    <w:uiPriority w:val="99"/>
+    <w:semiHidden/>
+    <w:unhideWhenUsed/>
+    <w:rsid w:val="00457B87"/>
+    <w:rPr>
+      <w:color w:val="96607D" w:themeColor="followedHyperlink"/>
+      <w:u w:val="single"/>
+    </w:rPr>
+  </w:style>
+  <w:style w:type="paragraph" w:styleId="NormalWeb">
+    <w:name w:val="Normal (Web)"/>
+    <w:basedOn w:val="Normal"/>
+    <w:uiPriority w:val="99"/>
+    <w:unhideWhenUsed/>
+    <w:rsid w:val="00353B40"/>
+    <w:pPr>
+      <w:spacing w:before="100" w:beforeAutospacing="1" w:after="100" w:afterAutospacing="1" w:line="240" w:lineRule="auto"/>
+    </w:pPr>
+    <w:rPr>
+      <w:rFonts w:ascii="Times New Roman" w:eastAsia="Times New Roman" w:hAnsi="Times New Roman" w:cs="Times New Roman"/>
+      <w:sz w:val="24"/>
+      <w:szCs w:val="24"/>
+    </w:rPr>
+  </w:style>
+  <w:style w:type="character" w:customStyle="1" w:styleId="url">
+    <w:name w:val="url"/>
+    <w:basedOn w:val="DefaultParagraphFont"/>
+    <w:rsid w:val="0065048B"/>
+  </w:style>
 </w:styles>
 </file>
 

</xml_diff>